<commit_message>
California show your teeth She's my priestess, I'm your priest
</commit_message>
<xml_diff>
--- a/ai_13/makar_kuznietsov/epic_3/report/epic_3_practice_and_labs_report_makar_kuznietsov.docx
+++ b/ai_13/makar_kuznietsov/epic_3/report/epic_3_practice_and_labs_report_makar_kuznietsov.docx
@@ -86,12 +86,12 @@
             <wp:extent cx="2727722" cy="2571750"/>
             <wp:effectExtent b="0" l="0" r="0" t="0"/>
             <wp:wrapNone/>
-            <wp:docPr descr="A blue and white logo&#10;&#10;Description automatically generated" id="10" name="image3.jpg"/>
+            <wp:docPr descr="A blue and white logo&#10;&#10;Description automatically generated" id="10" name="image12.jpg"/>
             <a:graphic>
               <a:graphicData uri="http://schemas.openxmlformats.org/drawingml/2006/picture">
                 <pic:pic>
                   <pic:nvPicPr>
-                    <pic:cNvPr descr="A blue and white logo&#10;&#10;Description automatically generated" id="0" name="image3.jpg"/>
+                    <pic:cNvPr descr="A blue and white logo&#10;&#10;Description automatically generated" id="0" name="image12.jpg"/>
                     <pic:cNvPicPr preferRelativeResize="0"/>
                   </pic:nvPicPr>
                   <pic:blipFill>
@@ -1920,14 +1920,14 @@
         <w:rPr/>
         <w:drawing>
           <wp:inline distB="114300" distT="114300" distL="114300" distR="114300">
-            <wp:extent cx="3418523" cy="8493077"/>
+            <wp:extent cx="4049244" cy="8496300"/>
             <wp:effectExtent b="0" l="0" r="0" t="0"/>
-            <wp:docPr id="8" name="image2.png"/>
+            <wp:docPr id="8" name="image7.png"/>
             <a:graphic>
               <a:graphicData uri="http://schemas.openxmlformats.org/drawingml/2006/picture">
                 <pic:pic>
                   <pic:nvPicPr>
-                    <pic:cNvPr id="0" name="image2.png"/>
+                    <pic:cNvPr id="0" name="image7.png"/>
                     <pic:cNvPicPr preferRelativeResize="0"/>
                   </pic:nvPicPr>
                   <pic:blipFill>
@@ -1940,7 +1940,7 @@
                   <pic:spPr>
                     <a:xfrm>
                       <a:off x="0" y="0"/>
-                      <a:ext cx="3418523" cy="8493077"/>
+                      <a:ext cx="4049244" cy="8496300"/>
                     </a:xfrm>
                     <a:prstGeom prst="rect"/>
                     <a:ln/>
@@ -2002,12 +2002,12 @@
           <wp:inline distB="114300" distT="114300" distL="114300" distR="114300">
             <wp:extent cx="6300160" cy="7607300"/>
             <wp:effectExtent b="0" l="0" r="0" t="0"/>
-            <wp:docPr id="3" name="image9.png"/>
+            <wp:docPr id="3" name="image6.png"/>
             <a:graphic>
               <a:graphicData uri="http://schemas.openxmlformats.org/drawingml/2006/picture">
                 <pic:pic>
                   <pic:nvPicPr>
-                    <pic:cNvPr id="0" name="image9.png"/>
+                    <pic:cNvPr id="0" name="image6.png"/>
                     <pic:cNvPicPr preferRelativeResize="0"/>
                   </pic:nvPicPr>
                   <pic:blipFill>
@@ -2082,12 +2082,12 @@
           <wp:inline distB="114300" distT="114300" distL="114300" distR="114300">
             <wp:extent cx="6300160" cy="5499100"/>
             <wp:effectExtent b="0" l="0" r="0" t="0"/>
-            <wp:docPr id="4" name="image7.png"/>
+            <wp:docPr id="4" name="image4.png"/>
             <a:graphic>
               <a:graphicData uri="http://schemas.openxmlformats.org/drawingml/2006/picture">
                 <pic:pic>
                   <pic:nvPicPr>
-                    <pic:cNvPr id="0" name="image7.png"/>
+                    <pic:cNvPr id="0" name="image4.png"/>
                     <pic:cNvPicPr preferRelativeResize="0"/>
                   </pic:nvPicPr>
                   <pic:blipFill>
@@ -2162,17 +2162,17 @@
           <wp:inline distB="114300" distT="114300" distL="114300" distR="114300">
             <wp:extent cx="6300160" cy="7213600"/>
             <wp:effectExtent b="0" l="0" r="0" t="0"/>
-            <wp:docPr id="12" name="image8.png"/>
+            <wp:docPr id="12" name="image11.png"/>
             <a:graphic>
               <a:graphicData uri="http://schemas.openxmlformats.org/drawingml/2006/picture">
                 <pic:pic>
                   <pic:nvPicPr>
-                    <pic:cNvPr id="0" name="image8.png"/>
+                    <pic:cNvPr id="0" name="image11.png"/>
                     <pic:cNvPicPr preferRelativeResize="0"/>
                   </pic:nvPicPr>
                   <pic:blipFill>
                     <a:blip r:embed="rId14"/>
-                    <a:srcRect b="0" l="0" r="0" t="0"/>
+                    <a:srcRect b="0" l="37" r="37" t="0"/>
                     <a:stretch>
                       <a:fillRect/>
                     </a:stretch>
@@ -2345,12 +2345,12 @@
           <wp:inline distB="114300" distT="114300" distL="114300" distR="114300">
             <wp:extent cx="6300160" cy="4927600"/>
             <wp:effectExtent b="0" l="0" r="0" t="0"/>
-            <wp:docPr id="7" name="image10.png"/>
+            <wp:docPr id="7" name="image3.png"/>
             <a:graphic>
               <a:graphicData uri="http://schemas.openxmlformats.org/drawingml/2006/picture">
                 <pic:pic>
                   <pic:nvPicPr>
-                    <pic:cNvPr id="0" name="image10.png"/>
+                    <pic:cNvPr id="0" name="image3.png"/>
                     <pic:cNvPicPr preferRelativeResize="0"/>
                   </pic:nvPicPr>
                   <pic:blipFill>
@@ -2401,12 +2401,12 @@
           <wp:inline distB="114300" distT="114300" distL="114300" distR="114300">
             <wp:extent cx="6300160" cy="2971800"/>
             <wp:effectExtent b="0" l="0" r="0" t="0"/>
-            <wp:docPr id="11" name="image12.png"/>
+            <wp:docPr id="11" name="image8.png"/>
             <a:graphic>
               <a:graphicData uri="http://schemas.openxmlformats.org/drawingml/2006/picture">
                 <pic:pic>
                   <pic:nvPicPr>
-                    <pic:cNvPr id="0" name="image12.png"/>
+                    <pic:cNvPr id="0" name="image8.png"/>
                     <pic:cNvPicPr preferRelativeResize="0"/>
                   </pic:nvPicPr>
                   <pic:blipFill>
@@ -2659,12 +2659,12 @@
           <wp:inline distB="114300" distT="114300" distL="114300" distR="114300">
             <wp:extent cx="6300160" cy="1384300"/>
             <wp:effectExtent b="0" l="0" r="0" t="0"/>
-            <wp:docPr id="5" name="image5.png"/>
+            <wp:docPr id="5" name="image9.png"/>
             <a:graphic>
               <a:graphicData uri="http://schemas.openxmlformats.org/drawingml/2006/picture">
                 <pic:pic>
                   <pic:nvPicPr>
-                    <pic:cNvPr id="0" name="image5.png"/>
+                    <pic:cNvPr id="0" name="image9.png"/>
                     <pic:cNvPicPr preferRelativeResize="0"/>
                   </pic:nvPicPr>
                   <pic:blipFill>
@@ -2729,12 +2729,12 @@
           <wp:inline distB="114300" distT="114300" distL="114300" distR="114300">
             <wp:extent cx="1904290" cy="3081632"/>
             <wp:effectExtent b="0" l="0" r="0" t="0"/>
-            <wp:docPr id="13" name="image11.png"/>
+            <wp:docPr id="13" name="image2.png"/>
             <a:graphic>
               <a:graphicData uri="http://schemas.openxmlformats.org/drawingml/2006/picture">
                 <pic:pic>
                   <pic:nvPicPr>
-                    <pic:cNvPr id="0" name="image11.png"/>
+                    <pic:cNvPr id="0" name="image2.png"/>
                     <pic:cNvPicPr preferRelativeResize="0"/>
                   </pic:nvPicPr>
                   <pic:blipFill>
@@ -2799,12 +2799,12 @@
           <wp:inline distB="114300" distT="114300" distL="114300" distR="114300">
             <wp:extent cx="3723323" cy="2261481"/>
             <wp:effectExtent b="0" l="0" r="0" t="0"/>
-            <wp:docPr id="2" name="image1.png"/>
+            <wp:docPr id="2" name="image10.png"/>
             <a:graphic>
               <a:graphicData uri="http://schemas.openxmlformats.org/drawingml/2006/picture">
                 <pic:pic>
                   <pic:nvPicPr>
-                    <pic:cNvPr id="0" name="image1.png"/>
+                    <pic:cNvPr id="0" name="image10.png"/>
                     <pic:cNvPicPr preferRelativeResize="0"/>
                   </pic:nvPicPr>
                   <pic:blipFill>
@@ -2869,12 +2869,12 @@
           <wp:inline distB="114300" distT="114300" distL="114300" distR="114300">
             <wp:extent cx="6300160" cy="1739900"/>
             <wp:effectExtent b="0" l="0" r="0" t="0"/>
-            <wp:docPr id="6" name="image4.png"/>
+            <wp:docPr id="6" name="image1.png"/>
             <a:graphic>
               <a:graphicData uri="http://schemas.openxmlformats.org/drawingml/2006/picture">
                 <pic:pic>
                   <pic:nvPicPr>
-                    <pic:cNvPr id="0" name="image4.png"/>
+                    <pic:cNvPr id="0" name="image1.png"/>
                     <pic:cNvPicPr preferRelativeResize="0"/>
                   </pic:nvPicPr>
                   <pic:blipFill>
@@ -2939,12 +2939,12 @@
           <wp:inline distB="114300" distT="114300" distL="114300" distR="114300">
             <wp:extent cx="3251576" cy="8030528"/>
             <wp:effectExtent b="0" l="0" r="0" t="0"/>
-            <wp:docPr id="9" name="image6.png"/>
+            <wp:docPr id="9" name="image5.png"/>
             <a:graphic>
               <a:graphicData uri="http://schemas.openxmlformats.org/drawingml/2006/picture">
                 <pic:pic>
                   <pic:nvPicPr>
-                    <pic:cNvPr id="0" name="image6.png"/>
+                    <pic:cNvPr id="0" name="image5.png"/>
                     <pic:cNvPicPr preferRelativeResize="0"/>
                   </pic:nvPicPr>
                   <pic:blipFill>

</xml_diff>